<commit_message>
Update 3 - Project Tracker Report Template.docx
</commit_message>
<xml_diff>
--- a/3 - Project Tracker Report Template.docx
+++ b/3 - Project Tracker Report Template.docx
@@ -67,7 +67,7 @@
           <w:r>
             <w:fldChar w:fldCharType="separate"/>
           </w:r>
-          <w:hyperlink w:anchor="_Toc55038320" w:history="1">
+          <w:hyperlink w:anchor="_Toc61723948" w:history="1">
             <w:r>
               <w:rPr>
                 <w:rStyle w:val="Hyperlink"/>
@@ -95,7 +95,7 @@
                 <w:noProof/>
                 <w:webHidden/>
               </w:rPr>
-              <w:instrText xml:space="preserve"> PAGEREF _Toc55038320 \h </w:instrText>
+              <w:instrText xml:space="preserve"> PAGEREF _Toc61723948 \h </w:instrText>
             </w:r>
             <w:r>
               <w:rPr>
@@ -139,23 +139,7 @@
               <w:sz w:val="22"/>
             </w:rPr>
           </w:pPr>
-          <w:hyperlink w:anchor="_Toc55038321" w:history="1">
-            <w:r>
-              <w:rPr>
-                <w:rStyle w:val="Hyperlink"/>
-                <w:rFonts w:ascii="Candara Light" w:hAnsi="Candara Light"/>
-                <w:noProof/>
-              </w:rPr>
-              <w:sym w:font="Wingdings 2" w:char="F050"/>
-            </w:r>
-            <w:r>
-              <w:rPr>
-                <w:rStyle w:val="Hyperlink"/>
-                <w:rFonts w:ascii="Candara Light" w:hAnsi="Candara Light"/>
-                <w:noProof/>
-              </w:rPr>
-              <w:t xml:space="preserve"> </w:t>
-            </w:r>
+          <w:hyperlink w:anchor="_Toc61723949" w:history="1">
             <w:r>
               <w:rPr>
                 <w:rStyle w:val="Hyperlink"/>
@@ -183,7 +167,7 @@
                 <w:noProof/>
                 <w:webHidden/>
               </w:rPr>
-              <w:instrText xml:space="preserve"> PAGEREF _Toc55038321 \h </w:instrText>
+              <w:instrText xml:space="preserve"> PAGEREF _Toc61723949 \h </w:instrText>
             </w:r>
             <w:r>
               <w:rPr>
@@ -227,7 +211,7 @@
               <w:sz w:val="22"/>
             </w:rPr>
           </w:pPr>
-          <w:hyperlink w:anchor="_Toc55038322" w:history="1">
+          <w:hyperlink w:anchor="_Toc61723950" w:history="1">
             <w:r>
               <w:rPr>
                 <w:rStyle w:val="Hyperlink"/>
@@ -255,7 +239,7 @@
                 <w:noProof/>
                 <w:webHidden/>
               </w:rPr>
-              <w:instrText xml:space="preserve"> PAGEREF _Toc55038322 \h </w:instrText>
+              <w:instrText xml:space="preserve"> PAGEREF _Toc61723950 \h </w:instrText>
             </w:r>
             <w:r>
               <w:rPr>
@@ -299,14 +283,14 @@
               <w:sz w:val="22"/>
             </w:rPr>
           </w:pPr>
-          <w:hyperlink w:anchor="_Toc55038323" w:history="1">
+          <w:hyperlink w:anchor="_Toc61723951" w:history="1">
             <w:r>
               <w:rPr>
                 <w:rStyle w:val="Hyperlink"/>
                 <w:rFonts w:ascii="Garamond" w:hAnsi="Garamond"/>
                 <w:noProof/>
               </w:rPr>
-              <w:t>4 – Data Visualization</w:t>
+              <w:t>4 – Data Evaluation</w:t>
             </w:r>
             <w:r>
               <w:rPr>
@@ -327,7 +311,7 @@
                 <w:noProof/>
                 <w:webHidden/>
               </w:rPr>
-              <w:instrText xml:space="preserve"> PAGEREF _Toc55038323 \h </w:instrText>
+              <w:instrText xml:space="preserve"> PAGEREF _Toc61723951 \h </w:instrText>
             </w:r>
             <w:r>
               <w:rPr>
@@ -371,14 +355,14 @@
               <w:sz w:val="22"/>
             </w:rPr>
           </w:pPr>
-          <w:hyperlink w:anchor="_Toc55038324" w:history="1">
+          <w:hyperlink w:anchor="_Toc61723952" w:history="1">
             <w:r>
               <w:rPr>
                 <w:rStyle w:val="Hyperlink"/>
                 <w:rFonts w:ascii="Garamond" w:hAnsi="Garamond"/>
                 <w:noProof/>
               </w:rPr>
-              <w:t>5 – Correlations between the attributes</w:t>
+              <w:t>5 – Data Visualization</w:t>
             </w:r>
             <w:r>
               <w:rPr>
@@ -399,7 +383,7 @@
                 <w:noProof/>
                 <w:webHidden/>
               </w:rPr>
-              <w:instrText xml:space="preserve"> PAGEREF _Toc55038324 \h </w:instrText>
+              <w:instrText xml:space="preserve"> PAGEREF _Toc61723952 \h </w:instrText>
             </w:r>
             <w:r>
               <w:rPr>
@@ -443,14 +427,14 @@
               <w:sz w:val="22"/>
             </w:rPr>
           </w:pPr>
-          <w:hyperlink w:anchor="_Toc55038325" w:history="1">
+          <w:hyperlink w:anchor="_Toc61723953" w:history="1">
             <w:r>
               <w:rPr>
                 <w:rStyle w:val="Hyperlink"/>
                 <w:rFonts w:ascii="Garamond" w:hAnsi="Garamond"/>
                 <w:noProof/>
               </w:rPr>
-              <w:t>5 – Exploratory Data Analysis</w:t>
+              <w:t>5 – Correlations between the attributes</w:t>
             </w:r>
             <w:r>
               <w:rPr>
@@ -471,7 +455,7 @@
                 <w:noProof/>
                 <w:webHidden/>
               </w:rPr>
-              <w:instrText xml:space="preserve"> PAGEREF _Toc55038325 \h </w:instrText>
+              <w:instrText xml:space="preserve"> PAGEREF _Toc61723953 \h </w:instrText>
             </w:r>
             <w:r>
               <w:rPr>
@@ -515,14 +499,14 @@
               <w:sz w:val="22"/>
             </w:rPr>
           </w:pPr>
-          <w:hyperlink w:anchor="_Toc55038326" w:history="1">
+          <w:hyperlink w:anchor="_Toc61723954" w:history="1">
             <w:r>
               <w:rPr>
                 <w:rStyle w:val="Hyperlink"/>
                 <w:rFonts w:ascii="Garamond" w:hAnsi="Garamond"/>
                 <w:noProof/>
               </w:rPr>
-              <w:t>4 – Validation &amp; Publishing</w:t>
+              <w:t>5 – Exploratory Data Analysis</w:t>
             </w:r>
             <w:r>
               <w:rPr>
@@ -543,7 +527,7 @@
                 <w:noProof/>
                 <w:webHidden/>
               </w:rPr>
-              <w:instrText xml:space="preserve"> PAGEREF _Toc55038326 \h </w:instrText>
+              <w:instrText xml:space="preserve"> PAGEREF _Toc61723954 \h </w:instrText>
             </w:r>
             <w:r>
               <w:rPr>
@@ -587,14 +571,14 @@
               <w:sz w:val="22"/>
             </w:rPr>
           </w:pPr>
-          <w:hyperlink w:anchor="_Toc55038327" w:history="1">
+          <w:hyperlink w:anchor="_Toc61723955" w:history="1">
             <w:r>
               <w:rPr>
                 <w:rStyle w:val="Hyperlink"/>
                 <w:rFonts w:ascii="Garamond" w:hAnsi="Garamond"/>
                 <w:noProof/>
               </w:rPr>
-              <w:t>5 – Communication of Analysis</w:t>
+              <w:t>4 – Validation &amp; Publishing</w:t>
             </w:r>
             <w:r>
               <w:rPr>
@@ -615,7 +599,7 @@
                 <w:noProof/>
                 <w:webHidden/>
               </w:rPr>
-              <w:instrText xml:space="preserve"> PAGEREF _Toc55038327 \h </w:instrText>
+              <w:instrText xml:space="preserve"> PAGEREF _Toc61723955 \h </w:instrText>
             </w:r>
             <w:r>
               <w:rPr>
@@ -635,7 +619,7 @@
                 <w:noProof/>
                 <w:webHidden/>
               </w:rPr>
-              <w:t>7</w:t>
+              <w:t>6</w:t>
             </w:r>
             <w:r>
               <w:rPr>
@@ -659,14 +643,14 @@
               <w:sz w:val="22"/>
             </w:rPr>
           </w:pPr>
-          <w:hyperlink w:anchor="_Toc55038328" w:history="1">
+          <w:hyperlink w:anchor="_Toc61723956" w:history="1">
             <w:r>
               <w:rPr>
                 <w:rStyle w:val="Hyperlink"/>
                 <w:rFonts w:ascii="Garamond" w:hAnsi="Garamond"/>
                 <w:noProof/>
               </w:rPr>
-              <w:t>5 – Building the Report</w:t>
+              <w:t>5 – Communication of Analysis</w:t>
             </w:r>
             <w:r>
               <w:rPr>
@@ -687,7 +671,7 @@
                 <w:noProof/>
                 <w:webHidden/>
               </w:rPr>
-              <w:instrText xml:space="preserve"> PAGEREF _Toc55038328 \h </w:instrText>
+              <w:instrText xml:space="preserve"> PAGEREF _Toc61723956 \h </w:instrText>
             </w:r>
             <w:r>
               <w:rPr>
@@ -708,6 +692,78 @@
                 <w:webHidden/>
               </w:rPr>
               <w:t>7</w:t>
+            </w:r>
+            <w:r>
+              <w:rPr>
+                <w:noProof/>
+                <w:webHidden/>
+              </w:rPr>
+              <w:fldChar w:fldCharType="end"/>
+            </w:r>
+          </w:hyperlink>
+        </w:p>
+        <w:p>
+          <w:pPr>
+            <w:pStyle w:val="TOC1"/>
+            <w:tabs>
+              <w:tab w:val="right" w:leader="dot" w:pos="9350"/>
+            </w:tabs>
+            <w:rPr>
+              <w:rFonts w:eastAsiaTheme="minorEastAsia"/>
+              <w:noProof/>
+              <w:color w:val="auto"/>
+              <w:sz w:val="22"/>
+            </w:rPr>
+          </w:pPr>
+          <w:hyperlink w:anchor="_Toc61723957" w:history="1">
+            <w:r>
+              <w:rPr>
+                <w:rStyle w:val="Hyperlink"/>
+                <w:rFonts w:ascii="Garamond" w:hAnsi="Garamond"/>
+                <w:noProof/>
+              </w:rPr>
+              <w:t>5 – Building the Report</w:t>
+            </w:r>
+            <w:r>
+              <w:rPr>
+                <w:noProof/>
+                <w:webHidden/>
+              </w:rPr>
+              <w:tab/>
+            </w:r>
+            <w:r>
+              <w:rPr>
+                <w:noProof/>
+                <w:webHidden/>
+              </w:rPr>
+              <w:fldChar w:fldCharType="begin"/>
+            </w:r>
+            <w:r>
+              <w:rPr>
+                <w:noProof/>
+                <w:webHidden/>
+              </w:rPr>
+              <w:instrText xml:space="preserve"> PAGEREF _Toc61723957 \h </w:instrText>
+            </w:r>
+            <w:r>
+              <w:rPr>
+                <w:noProof/>
+                <w:webHidden/>
+              </w:rPr>
+            </w:r>
+            <w:r>
+              <w:rPr>
+                <w:noProof/>
+                <w:webHidden/>
+              </w:rPr>
+              <w:fldChar w:fldCharType="separate"/>
+            </w:r>
+            <w:r>
+              <w:rPr>
+                <w:noProof/>
+                <w:webHidden/>
+              </w:rPr>
+              <w:t>8</w:t>
             </w:r>
             <w:r>
               <w:rPr>
@@ -765,7 +821,7 @@
           <w:color w:val="auto"/>
         </w:rPr>
       </w:pPr>
-      <w:bookmarkStart w:id="0" w:name="_Toc55038320"/>
+      <w:bookmarkStart w:id="0" w:name="_Toc61723948"/>
       <w:r>
         <w:rPr>
           <w:rFonts w:ascii="Garamond" w:hAnsi="Garamond"/>
@@ -1079,7 +1135,7 @@
           <w:color w:val="auto"/>
         </w:rPr>
       </w:pPr>
-      <w:bookmarkStart w:id="1" w:name="_Toc55038321"/>
+      <w:bookmarkStart w:id="1" w:name="_Toc61723949"/>
       <w:r>
         <w:rPr>
           <w:rFonts w:ascii="Garamond" w:hAnsi="Garamond"/>
@@ -1129,6 +1185,7 @@
               <w14:uncheckedState w14:val="2610" w14:font="MS Gothic"/>
             </w14:checkbox>
           </w:sdtPr>
+          <w:sdtEndPr/>
           <w:sdtContent>
             <w:tc>
               <w:tcPr>
@@ -1226,6 +1283,7 @@
               <w14:uncheckedState w14:val="2610" w14:font="MS Gothic"/>
             </w14:checkbox>
           </w:sdtPr>
+          <w:sdtEndPr/>
           <w:sdtContent>
             <w:tc>
               <w:tcPr>
@@ -1354,7 +1412,6 @@
           <w:color w:val="auto"/>
         </w:rPr>
       </w:pPr>
-      <w:bookmarkStart w:id="2" w:name="_Toc55038322"/>
       <w:r>
         <w:rPr>
           <w:rFonts w:ascii="Candara Light" w:hAnsi="Candara Light"/>
@@ -1362,6 +1419,7 @@
         </w:rPr>
         <w:t xml:space="preserve"> </w:t>
       </w:r>
+      <w:bookmarkStart w:id="2" w:name="_Toc61723950"/>
       <w:r>
         <w:rPr>
           <w:rFonts w:ascii="Garamond" w:hAnsi="Garamond"/>
@@ -1437,6 +1495,7 @@
               <w14:uncheckedState w14:val="2610" w14:font="MS Gothic"/>
             </w14:checkbox>
           </w:sdtPr>
+          <w:sdtEndPr/>
           <w:sdtContent>
             <w:tc>
               <w:tcPr>
@@ -1536,6 +1595,7 @@
               <w14:uncheckedState w14:val="2610" w14:font="MS Gothic"/>
             </w14:checkbox>
           </w:sdtPr>
+          <w:sdtEndPr/>
           <w:sdtContent>
             <w:tc>
               <w:tcPr>
@@ -1661,6 +1721,7 @@
               <w14:uncheckedState w14:val="2610" w14:font="MS Gothic"/>
             </w14:checkbox>
           </w:sdtPr>
+          <w:sdtEndPr/>
           <w:sdtContent>
             <w:tc>
               <w:tcPr>
@@ -1790,6 +1851,7 @@
               <w14:uncheckedState w14:val="2610" w14:font="MS Gothic"/>
             </w14:checkbox>
           </w:sdtPr>
+          <w:sdtEndPr/>
           <w:sdtContent>
             <w:tc>
               <w:tcPr>
@@ -1928,6 +1990,7 @@
               <w14:uncheckedState w14:val="2610" w14:font="MS Gothic"/>
             </w14:checkbox>
           </w:sdtPr>
+          <w:sdtEndPr/>
           <w:sdtContent>
             <w:tc>
               <w:tcPr>
@@ -2031,6 +2094,7 @@
               <w14:uncheckedState w14:val="2610" w14:font="MS Gothic"/>
             </w14:checkbox>
           </w:sdtPr>
+          <w:sdtEndPr/>
           <w:sdtContent>
             <w:tc>
               <w:tcPr>
@@ -2110,6 +2174,7 @@
               <w14:uncheckedState w14:val="2610" w14:font="MS Gothic"/>
             </w14:checkbox>
           </w:sdtPr>
+          <w:sdtEndPr/>
           <w:sdtContent>
             <w:tc>
               <w:tcPr>
@@ -2218,6 +2283,7 @@
               <w14:uncheckedState w14:val="2610" w14:font="MS Gothic"/>
             </w14:checkbox>
           </w:sdtPr>
+          <w:sdtEndPr/>
           <w:sdtContent>
             <w:tc>
               <w:tcPr>
@@ -2298,6 +2364,7 @@
               <w14:uncheckedState w14:val="2610" w14:font="MS Gothic"/>
             </w14:checkbox>
           </w:sdtPr>
+          <w:sdtEndPr/>
           <w:sdtContent>
             <w:tc>
               <w:tcPr>
@@ -2360,6 +2427,7 @@
               <w14:uncheckedState w14:val="2610" w14:font="MS Gothic"/>
             </w14:checkbox>
           </w:sdtPr>
+          <w:sdtEndPr/>
           <w:sdtContent>
             <w:tc>
               <w:tcPr>
@@ -2491,6 +2559,7 @@
                     <w14:uncheckedState w14:val="2610" w14:font="MS Gothic"/>
                   </w14:checkbox>
                 </w:sdtPr>
+                <w:sdtEndPr/>
                 <w:sdtContent>
                   <w:tc>
                     <w:tcPr>
@@ -2568,6 +2637,7 @@
                     <w14:uncheckedState w14:val="2610" w14:font="MS Gothic"/>
                   </w14:checkbox>
                 </w:sdtPr>
+                <w:sdtEndPr/>
                 <w:sdtContent>
                   <w:tc>
                     <w:tcPr>
@@ -4825,6 +4895,7 @@
         </w:rPr>
         <w:t xml:space="preserve"> </w:t>
       </w:r>
+      <w:bookmarkStart w:id="3" w:name="_Toc61723951"/>
       <w:r>
         <w:rPr>
           <w:rFonts w:ascii="Garamond" w:hAnsi="Garamond"/>
@@ -4846,6 +4917,7 @@
         </w:rPr>
         <w:t>Data Evaluation</w:t>
       </w:r>
+      <w:bookmarkEnd w:id="3"/>
     </w:p>
     <w:tbl>
       <w:tblPr>
@@ -4880,6 +4952,7 @@
               <w14:uncheckedState w14:val="2610" w14:font="MS Gothic"/>
             </w14:checkbox>
           </w:sdtPr>
+          <w:sdtEndPr/>
           <w:sdtContent>
             <w:tc>
               <w:tcPr>
@@ -4923,35 +4996,6 @@
                 <w:color w:val="auto"/>
               </w:rPr>
               <w:t>4.1 – Examine the unique value counts of important provider fields</w:t>
-            </w:r>
-          </w:p>
-          <w:p>
-            <w:pPr>
-              <w:pStyle w:val="ListNumber"/>
-              <w:numPr>
-                <w:ilvl w:val="0"/>
-                <w:numId w:val="19"/>
-              </w:numPr>
-              <w:rPr>
-                <w:rFonts w:ascii="Candara Light" w:hAnsi="Candara Light"/>
-                <w:color w:val="auto"/>
-              </w:rPr>
-            </w:pPr>
-            <w:r>
-              <w:rPr>
-                <w:rFonts w:ascii="Candara Light" w:hAnsi="Candara Light"/>
-                <w:b/>
-                <w:bCs/>
-                <w:color w:val="auto"/>
-              </w:rPr>
-              <w:t>Gender, Entity Type, State, Country, Place of Service, and Medicare Participation Indicator</w:t>
-            </w:r>
-            <w:r>
-              <w:rPr>
-                <w:rFonts w:ascii="Candara Light" w:hAnsi="Candara Light"/>
-                <w:color w:val="auto"/>
-              </w:rPr>
-              <w:t xml:space="preserve"> fields. </w:t>
             </w:r>
           </w:p>
         </w:tc>
@@ -4972,6 +5016,7 @@
               <w14:uncheckedState w14:val="2610" w14:font="MS Gothic"/>
             </w14:checkbox>
           </w:sdtPr>
+          <w:sdtEndPr/>
           <w:sdtContent>
             <w:tc>
               <w:tcPr>
@@ -5050,28 +5095,6 @@
                 <w:color w:val="auto"/>
               </w:rPr>
               <w:t xml:space="preserve"> that have a wide distribution of values:</w:t>
-            </w:r>
-          </w:p>
-          <w:p>
-            <w:pPr>
-              <w:pStyle w:val="ListNumber"/>
-              <w:numPr>
-                <w:ilvl w:val="0"/>
-                <w:numId w:val="19"/>
-              </w:numPr>
-              <w:rPr>
-                <w:rFonts w:ascii="Candara Light" w:hAnsi="Candara Light"/>
-                <w:color w:val="auto"/>
-              </w:rPr>
-            </w:pPr>
-            <w:r>
-              <w:rPr>
-                <w:rFonts w:ascii="Candara Light" w:hAnsi="Candara Light"/>
-                <w:b/>
-                <w:bCs/>
-                <w:color w:val="auto"/>
-              </w:rPr>
-              <w:t xml:space="preserve">Provider Type, and Credentials of the Provider </w:t>
             </w:r>
           </w:p>
         </w:tc>
@@ -5092,6 +5115,7 @@
               <w14:uncheckedState w14:val="2610" w14:font="MS Gothic"/>
             </w14:checkbox>
           </w:sdtPr>
+          <w:sdtEndPr/>
           <w:sdtContent>
             <w:tc>
               <w:tcPr>
@@ -5304,7 +5328,7 @@
           <w:color w:val="auto"/>
         </w:rPr>
       </w:pPr>
-      <w:bookmarkStart w:id="3" w:name="_Toc55038323"/>
+      <w:bookmarkStart w:id="4" w:name="_Toc61723952"/>
       <w:r>
         <w:rPr>
           <w:rFonts w:ascii="Garamond" w:hAnsi="Garamond"/>
@@ -5326,7 +5350,7 @@
         </w:rPr>
         <w:t>Data Visualization</w:t>
       </w:r>
-      <w:bookmarkEnd w:id="3"/>
+      <w:bookmarkEnd w:id="4"/>
     </w:p>
     <w:tbl>
       <w:tblPr>
@@ -5871,13 +5895,12 @@
           <w:color w:val="auto"/>
         </w:rPr>
       </w:pPr>
-      <w:bookmarkStart w:id="4" w:name="_Toc55038324"/>
+      <w:bookmarkStart w:id="5" w:name="_Toc61723953"/>
       <w:r>
         <w:rPr>
           <w:rFonts w:ascii="Garamond" w:hAnsi="Garamond"/>
           <w:color w:val="auto"/>
         </w:rPr>
-        <w:lastRenderedPageBreak/>
         <w:t>5</w:t>
       </w:r>
       <w:r>
@@ -5894,7 +5917,7 @@
         </w:rPr>
         <w:t>Correlations between the attributes</w:t>
       </w:r>
-      <w:bookmarkEnd w:id="4"/>
+      <w:bookmarkEnd w:id="5"/>
     </w:p>
     <w:tbl>
       <w:tblPr>
@@ -6492,7 +6515,7 @@
           <w:color w:val="auto"/>
         </w:rPr>
       </w:pPr>
-      <w:bookmarkStart w:id="5" w:name="_Toc55038325"/>
+      <w:bookmarkStart w:id="6" w:name="_Toc61723954"/>
       <w:r>
         <w:rPr>
           <w:rFonts w:ascii="Garamond" w:hAnsi="Garamond"/>
@@ -6514,7 +6537,7 @@
         </w:rPr>
         <w:t>Exploratory Data Analysis</w:t>
       </w:r>
-      <w:bookmarkEnd w:id="5"/>
+      <w:bookmarkEnd w:id="6"/>
     </w:p>
     <w:p>
       <w:r>
@@ -7114,7 +7137,7 @@
           <w:color w:val="auto"/>
         </w:rPr>
       </w:pPr>
-      <w:bookmarkStart w:id="6" w:name="_Toc55038326"/>
+      <w:bookmarkStart w:id="7" w:name="_Toc61723955"/>
       <w:r>
         <w:rPr>
           <w:rFonts w:ascii="Garamond" w:hAnsi="Garamond"/>
@@ -7136,7 +7159,7 @@
         </w:rPr>
         <w:t>Validation &amp; Publishing</w:t>
       </w:r>
-      <w:bookmarkEnd w:id="6"/>
+      <w:bookmarkEnd w:id="7"/>
     </w:p>
     <w:p>
       <w:r>
@@ -7176,7 +7199,6 @@
         </w:numPr>
       </w:pPr>
       <w:r>
-        <w:lastRenderedPageBreak/>
         <w:t>Verify security of the data</w:t>
       </w:r>
     </w:p>
@@ -7265,14 +7287,7 @@
                 <w:rFonts w:ascii="Candara Light" w:hAnsi="Candara Light"/>
                 <w:color w:val="auto"/>
               </w:rPr>
-              <w:t xml:space="preserve"> </w:t>
-            </w:r>
-            <w:r>
-              <w:rPr>
-                <w:rFonts w:ascii="Candara Light" w:hAnsi="Candara Light"/>
-                <w:color w:val="auto"/>
-              </w:rPr>
-              <w:t>placeholder</w:t>
+              <w:t xml:space="preserve"> placeholder</w:t>
             </w:r>
           </w:p>
         </w:tc>
@@ -7785,7 +7800,7 @@
           <w:color w:val="auto"/>
         </w:rPr>
       </w:pPr>
-      <w:bookmarkStart w:id="7" w:name="_Toc55038327"/>
+      <w:bookmarkStart w:id="8" w:name="_Toc61723956"/>
       <w:r>
         <w:rPr>
           <w:rFonts w:ascii="Garamond" w:hAnsi="Garamond"/>
@@ -7807,7 +7822,7 @@
         </w:rPr>
         <w:t>Communication of Analysis</w:t>
       </w:r>
-      <w:bookmarkEnd w:id="7"/>
+      <w:bookmarkEnd w:id="8"/>
     </w:p>
     <w:tbl>
       <w:tblPr>
@@ -8429,7 +8444,6 @@
       </w:tr>
     </w:tbl>
     <w:p/>
-    <w:p/>
     <w:p>
       <w:pPr>
         <w:pStyle w:val="Heading1"/>
@@ -8438,13 +8452,12 @@
           <w:color w:val="auto"/>
         </w:rPr>
       </w:pPr>
-      <w:bookmarkStart w:id="8" w:name="_Toc55038328"/>
+      <w:bookmarkStart w:id="9" w:name="_Toc61723957"/>
       <w:r>
         <w:rPr>
           <w:rFonts w:ascii="Garamond" w:hAnsi="Garamond"/>
           <w:color w:val="auto"/>
         </w:rPr>
-        <w:lastRenderedPageBreak/>
         <w:t>5</w:t>
       </w:r>
       <w:r>
@@ -8459,9 +8472,18 @@
           <w:rFonts w:ascii="Garamond" w:hAnsi="Garamond"/>
           <w:color w:val="auto"/>
         </w:rPr>
-        <w:t>Building the Report</w:t>
+        <w:t xml:space="preserve">Building the </w:t>
       </w:r>
-      <w:bookmarkEnd w:id="8"/>
+      <w:proofErr w:type="gramStart"/>
+      <w:r>
+        <w:rPr>
+          <w:rFonts w:ascii="Garamond" w:hAnsi="Garamond"/>
+          <w:color w:val="auto"/>
+        </w:rPr>
+        <w:t>Report</w:t>
+      </w:r>
+      <w:bookmarkEnd w:id="9"/>
+      <w:proofErr w:type="gramEnd"/>
     </w:p>
     <w:tbl>
       <w:tblPr>
@@ -8595,6 +8617,7 @@
                 <w:rFonts w:ascii="Candara Light" w:hAnsi="Candara Light"/>
                 <w:color w:val="auto"/>
               </w:rPr>
+              <w:lastRenderedPageBreak/>
               <w:t>Their affiliations</w:t>
             </w:r>
           </w:p>
@@ -9391,6 +9414,7 @@
                 <w:rFonts w:ascii="Candara Light" w:hAnsi="Candara Light"/>
                 <w:color w:val="auto"/>
               </w:rPr>
+              <w:lastRenderedPageBreak/>
               <w:t>and how they will help a</w:t>
             </w:r>
             <w:r>
@@ -10039,7 +10063,6 @@
                 <w:rFonts w:ascii="Candara Light" w:hAnsi="Candara Light"/>
                 <w:color w:val="auto"/>
               </w:rPr>
-              <w:lastRenderedPageBreak/>
               <w:t>identify future possible developments in research</w:t>
             </w:r>
           </w:p>
@@ -10269,10 +10292,6 @@
         </w:tc>
       </w:tr>
     </w:tbl>
-    <w:p/>
-    <w:p/>
-    <w:p/>
-    <w:p/>
     <w:p/>
     <w:sectPr>
       <w:headerReference w:type="default" r:id="rId8"/>
@@ -10443,15 +10462,6 @@
       </w:rPr>
       <w:tab/>
     </w:r>
-    <w:r>
-      <w:rPr>
-        <w:i/>
-        <w:iCs/>
-        <w:sz w:val="32"/>
-        <w:szCs w:val="32"/>
-      </w:rPr>
-      <w:t>Elena Barbulescu</w:t>
-    </w:r>
   </w:p>
 </w:hdr>
 </file>
@@ -10479,7 +10489,7 @@
         <v:path o:extrusionok="f" gradientshapeok="t" o:connecttype="rect"/>
         <o:lock v:ext="edit" aspectratio="t"/>
       </v:shapetype>
-      <v:shape id="_x0000_i1126" type="#_x0000_t75" style="width:11.25pt;height:11.25pt" o:bullet="t">
+      <v:shape id="_x0000_i1055" type="#_x0000_t75" style="width:11.1pt;height:11.1pt" o:bullet="t">
         <v:imagedata r:id="rId1" o:title="mso2BAB"/>
       </v:shape>
     </w:pict>

</xml_diff>